<commit_message>
added pdflatex converter, correct symattrrule, added node
</commit_message>
<xml_diff>
--- a/code/incontro 08_05_23.docx
+++ b/code/incontro 08_05_23.docx
@@ -8,19 +8,11 @@
           <w:lang w:val="en-GB"/>
         </w:rPr>
       </w:pPr>
-      <w:proofErr w:type="spellStart"/>
       <w:r>
         <w:rPr>
           <w:lang w:val="en-GB"/>
         </w:rPr>
-        <w:t>Cose</w:t>
-      </w:r>
-      <w:proofErr w:type="spellEnd"/>
-      <w:r>
-        <w:rPr>
-          <w:lang w:val="en-GB"/>
-        </w:rPr>
-        <w:t xml:space="preserve"> da fare:</w:t>
+        <w:t>Cose da fare:</w:t>
       </w:r>
     </w:p>
     <w:p>
@@ -30,12 +22,15 @@
           <w:ilvl w:val="0"/>
           <w:numId w:val="1"/>
         </w:numPr>
+        <w:rPr>
+          <w:highlight w:val="yellow"/>
+        </w:rPr>
       </w:pPr>
       <w:r>
-        <w:t>Sistemare la regola complessa con I</w:t>
-      </w:r>
-      <w:r>
-        <w:t>D + relativi controlli semantici</w:t>
+        <w:rPr>
+          <w:highlight w:val="yellow"/>
+        </w:rPr>
+        <w:t>Sistemare la regola complessa con ID + relativi controlli semantici</w:t>
       </w:r>
     </w:p>
     <w:p>
@@ -47,23 +42,7 @@
         </w:numPr>
       </w:pPr>
       <w:r>
-        <w:t xml:space="preserve">Sistemare </w:t>
-      </w:r>
-      <w:proofErr w:type="spellStart"/>
-      <w:r>
-        <w:t>maiusole</w:t>
-      </w:r>
-      <w:proofErr w:type="spellEnd"/>
-      <w:r>
-        <w:t xml:space="preserve"> e minuscole delle </w:t>
-      </w:r>
-      <w:proofErr w:type="spellStart"/>
-      <w:r>
-        <w:t>reserved</w:t>
-      </w:r>
-      <w:proofErr w:type="spellEnd"/>
-      <w:r>
-        <w:t xml:space="preserve"> word -&gt; cosa tediosa</w:t>
+        <w:t>Sistemare maiusole e minuscole delle reserved word -&gt; cosa tediosa</w:t>
       </w:r>
     </w:p>
     <w:p>
@@ -73,25 +52,15 @@
           <w:ilvl w:val="0"/>
           <w:numId w:val="1"/>
         </w:numPr>
+        <w:rPr>
+          <w:highlight w:val="yellow"/>
+        </w:rPr>
       </w:pPr>
       <w:r>
-        <w:t>\</w:t>
-      </w:r>
-      <w:proofErr w:type="spellStart"/>
-      <w:r>
-        <w:t>draw</w:t>
-      </w:r>
-      <w:proofErr w:type="spellEnd"/>
-      <w:r>
-        <w:t xml:space="preserve"> (1.280000,0.960000) </w:t>
-      </w:r>
-      <w:proofErr w:type="gramStart"/>
-      <w:r>
-        <w:t>to[</w:t>
-      </w:r>
-      <w:proofErr w:type="gramEnd"/>
-      <w:r>
-        <w:t>short, -*] (1.280000,0.960000);</w:t>
+        <w:rPr>
+          <w:highlight w:val="yellow"/>
+        </w:rPr>
+        <w:t>\draw (1.280000,0.960000) to[short, -*] (1.280000,0.960000);</w:t>
       </w:r>
     </w:p>
     <w:p>

</xml_diff>